<commit_message>
actualizacion de la documentacion en base a los ultimos cambios del codigo
</commit_message>
<xml_diff>
--- a/docs/TPO_Grupo12_DespachoA.docx
+++ b/docs/TPO_Grupo12_DespachoA.docx
@@ -8,6 +8,8 @@
           <w:lang w:eastAsia="es-AR"/>
         </w:rPr>
       </w:pPr>
+      <w:bookmarkStart w:id="0" w:name="_GoBack"/>
+      <w:bookmarkEnd w:id="0"/>
     </w:p>
     <w:p>
       <w:pPr>
@@ -80,13 +82,13 @@
           <w:lang w:val="es-AR"/>
         </w:rPr>
       </w:pPr>
-      <w:bookmarkStart w:id="0" w:name="_Toc371853064"/>
-      <w:bookmarkStart w:id="1" w:name="_Toc371853143"/>
-      <w:bookmarkStart w:id="2" w:name="_Toc371860870"/>
-      <w:bookmarkStart w:id="3" w:name="_Toc371877422"/>
-      <w:bookmarkStart w:id="4" w:name="_Toc371877479"/>
-      <w:bookmarkStart w:id="5" w:name="_Toc371883792"/>
-      <w:bookmarkStart w:id="6" w:name="_Toc371917884"/>
+      <w:bookmarkStart w:id="1" w:name="_Toc371853064"/>
+      <w:bookmarkStart w:id="2" w:name="_Toc371853143"/>
+      <w:bookmarkStart w:id="3" w:name="_Toc371860870"/>
+      <w:bookmarkStart w:id="4" w:name="_Toc371877422"/>
+      <w:bookmarkStart w:id="5" w:name="_Toc371877479"/>
+      <w:bookmarkStart w:id="6" w:name="_Toc371883792"/>
+      <w:bookmarkStart w:id="7" w:name="_Toc371917884"/>
       <w:r>
         <w:rPr>
           <w:rFonts w:ascii="Arial Narrow" w:hAnsi="Arial Narrow"/>
@@ -117,13 +119,13 @@
         </w:rPr>
         <w:t>Despacho “A”</w:t>
       </w:r>
-      <w:bookmarkEnd w:id="0"/>
       <w:bookmarkEnd w:id="1"/>
       <w:bookmarkEnd w:id="2"/>
       <w:bookmarkEnd w:id="3"/>
       <w:bookmarkEnd w:id="4"/>
       <w:bookmarkEnd w:id="5"/>
       <w:bookmarkEnd w:id="6"/>
+      <w:bookmarkEnd w:id="7"/>
     </w:p>
     <w:p>
       <w:pPr>
@@ -398,8 +400,6 @@
             <w:fldChar w:fldCharType="separate"/>
           </w:r>
         </w:p>
-        <w:bookmarkStart w:id="7" w:name="_GoBack"/>
-        <w:bookmarkEnd w:id="7"/>
         <w:p>
           <w:pPr>
             <w:pStyle w:val="TOC1"/>
@@ -412,109 +412,64 @@
               <w:lang w:eastAsia="es-AR"/>
             </w:rPr>
           </w:pPr>
-          <w:r>
-            <w:rPr>
-              <w:rStyle w:val="Hyperlink"/>
-              <w:noProof/>
-            </w:rPr>
-            <w:fldChar w:fldCharType="begin"/>
-          </w:r>
-          <w:r>
-            <w:rPr>
-              <w:rStyle w:val="Hyperlink"/>
-              <w:noProof/>
-            </w:rPr>
-            <w:instrText xml:space="preserve"> </w:instrText>
-          </w:r>
-          <w:r>
-            <w:rPr>
-              <w:noProof/>
-            </w:rPr>
-            <w:instrText>HYPERLINK \l "_Toc371917885"</w:instrText>
-          </w:r>
-          <w:r>
-            <w:rPr>
-              <w:rStyle w:val="Hyperlink"/>
-              <w:noProof/>
-            </w:rPr>
-            <w:instrText xml:space="preserve"> </w:instrText>
-          </w:r>
-          <w:r>
-            <w:rPr>
-              <w:rStyle w:val="Hyperlink"/>
-              <w:noProof/>
-            </w:rPr>
-          </w:r>
-          <w:r>
-            <w:rPr>
-              <w:rStyle w:val="Hyperlink"/>
-              <w:noProof/>
-            </w:rPr>
-            <w:fldChar w:fldCharType="separate"/>
-          </w:r>
-          <w:r>
-            <w:rPr>
-              <w:rStyle w:val="Hyperlink"/>
-              <w:noProof/>
-              <w:lang w:eastAsia="ko-KR"/>
-            </w:rPr>
-            <w:t>Introducción</w:t>
-          </w:r>
-          <w:r>
-            <w:rPr>
-              <w:noProof/>
-              <w:webHidden/>
-            </w:rPr>
-            <w:tab/>
-          </w:r>
-          <w:r>
-            <w:rPr>
-              <w:noProof/>
-              <w:webHidden/>
-            </w:rPr>
-            <w:fldChar w:fldCharType="begin"/>
-          </w:r>
-          <w:r>
-            <w:rPr>
-              <w:noProof/>
-              <w:webHidden/>
-            </w:rPr>
-            <w:instrText xml:space="preserve"> PAGEREF _Toc371917885 \h </w:instrText>
-          </w:r>
-          <w:r>
-            <w:rPr>
-              <w:noProof/>
-              <w:webHidden/>
-            </w:rPr>
-          </w:r>
-          <w:r>
-            <w:rPr>
-              <w:noProof/>
-              <w:webHidden/>
-            </w:rPr>
-            <w:fldChar w:fldCharType="separate"/>
-          </w:r>
-          <w:r>
-            <w:rPr>
-              <w:noProof/>
-              <w:webHidden/>
-            </w:rPr>
-            <w:t>2</w:t>
-          </w:r>
-          <w:r>
-            <w:rPr>
-              <w:noProof/>
-              <w:webHidden/>
-            </w:rPr>
-            <w:fldChar w:fldCharType="end"/>
-          </w:r>
-          <w:r>
-            <w:rPr>
-              <w:rStyle w:val="Hyperlink"/>
-              <w:noProof/>
-            </w:rPr>
-            <w:fldChar w:fldCharType="end"/>
-          </w:r>
+          <w:hyperlink w:anchor="_Toc371917885" w:history="1">
+            <w:r>
+              <w:rPr>
+                <w:rStyle w:val="Hyperlink"/>
+                <w:noProof/>
+                <w:lang w:eastAsia="ko-KR"/>
+              </w:rPr>
+              <w:t>Introducción</w:t>
+            </w:r>
+            <w:r>
+              <w:rPr>
+                <w:noProof/>
+                <w:webHidden/>
+              </w:rPr>
+              <w:tab/>
+            </w:r>
+            <w:r>
+              <w:rPr>
+                <w:noProof/>
+                <w:webHidden/>
+              </w:rPr>
+              <w:fldChar w:fldCharType="begin"/>
+            </w:r>
+            <w:r>
+              <w:rPr>
+                <w:noProof/>
+                <w:webHidden/>
+              </w:rPr>
+              <w:instrText xml:space="preserve"> PAGEREF _Toc371917885 \h </w:instrText>
+            </w:r>
+            <w:r>
+              <w:rPr>
+                <w:noProof/>
+                <w:webHidden/>
+              </w:rPr>
+            </w:r>
+            <w:r>
+              <w:rPr>
+                <w:noProof/>
+                <w:webHidden/>
+              </w:rPr>
+              <w:fldChar w:fldCharType="separate"/>
+            </w:r>
+            <w:r>
+              <w:rPr>
+                <w:noProof/>
+                <w:webHidden/>
+              </w:rPr>
+              <w:t>2</w:t>
+            </w:r>
+            <w:r>
+              <w:rPr>
+                <w:noProof/>
+                <w:webHidden/>
+              </w:rPr>
+              <w:fldChar w:fldCharType="end"/>
+            </w:r>
+          </w:hyperlink>
         </w:p>
         <w:p>
           <w:pPr>
@@ -1073,7 +1028,7 @@
                 <w:noProof/>
                 <w:webHidden/>
               </w:rPr>
-              <w:t>5</w:t>
+              <w:t>4</w:t>
             </w:r>
             <w:r>
               <w:rPr>
@@ -1428,7 +1383,7 @@
                 <w:noProof/>
                 <w:webHidden/>
               </w:rPr>
-              <w:t>7</w:t>
+              <w:t>6</w:t>
             </w:r>
             <w:r>
               <w:rPr>
@@ -1682,10 +1637,10 @@
           <w:lang w:eastAsia="es-AR"/>
         </w:rPr>
         <w:drawing>
-          <wp:inline distT="0" distB="0" distL="0" distR="0" wp14:anchorId="5D38FC4F">
-            <wp:extent cx="4368511" cy="2905125"/>
+          <wp:inline distT="0" distB="0" distL="0" distR="0" wp14:anchorId="25C9DF73">
+            <wp:extent cx="4867275" cy="3456406"/>
             <wp:effectExtent l="0" t="0" r="0" b="0"/>
-            <wp:docPr id="7" name="Picture 7"/>
+            <wp:docPr id="9" name="Picture 9"/>
             <wp:cNvGraphicFramePr>
               <a:graphicFrameLocks xmlns:a="http://schemas.openxmlformats.org/drawingml/2006/main" noChangeAspect="1"/>
             </wp:cNvGraphicFramePr>
@@ -1693,7 +1648,7 @@
               <a:graphicData uri="http://schemas.openxmlformats.org/drawingml/2006/picture">
                 <pic:pic xmlns:pic="http://schemas.openxmlformats.org/drawingml/2006/picture">
                   <pic:nvPicPr>
-                    <pic:cNvPr id="0" name="Picture 2"/>
+                    <pic:cNvPr id="0" name="Picture 3"/>
                     <pic:cNvPicPr>
                       <a:picLocks noChangeAspect="1" noChangeArrowheads="1"/>
                     </pic:cNvPicPr>
@@ -1714,7 +1669,7 @@
                   <pic:spPr bwMode="auto">
                     <a:xfrm>
                       <a:off x="0" y="0"/>
-                      <a:ext cx="4373263" cy="2908285"/>
+                      <a:ext cx="4870054" cy="3458380"/>
                     </a:xfrm>
                     <a:prstGeom prst="rect">
                       <a:avLst/>
@@ -1775,9 +1730,9 @@
         </w:rPr>
         <w:drawing>
           <wp:inline distT="0" distB="0" distL="0" distR="0">
-            <wp:extent cx="5612130" cy="2748915"/>
+            <wp:extent cx="5612130" cy="2613660"/>
             <wp:effectExtent l="0" t="0" r="7620" b="0"/>
-            <wp:docPr id="6" name="Picture 6"/>
+            <wp:docPr id="11" name="Picture 11"/>
             <wp:cNvGraphicFramePr>
               <a:graphicFrameLocks xmlns:a="http://schemas.openxmlformats.org/drawingml/2006/main" noChangeAspect="1"/>
             </wp:cNvGraphicFramePr>
@@ -1803,7 +1758,7 @@
                   <pic:spPr>
                     <a:xfrm>
                       <a:off x="0" y="0"/>
-                      <a:ext cx="5612130" cy="2748915"/>
+                      <a:ext cx="5612130" cy="2613660"/>
                     </a:xfrm>
                     <a:prstGeom prst="rect">
                       <a:avLst/>
@@ -2041,10 +1996,10 @@
         </w:rPr>
         <w:lastRenderedPageBreak/>
         <w:drawing>
-          <wp:inline distT="0" distB="0" distL="0" distR="0" wp14:anchorId="776623BD" wp14:editId="3715DB43">
-            <wp:extent cx="5612130" cy="3852545"/>
-            <wp:effectExtent l="0" t="0" r="7620" b="0"/>
-            <wp:docPr id="12" name="Picture 12"/>
+          <wp:inline distT="0" distB="0" distL="0" distR="0">
+            <wp:extent cx="5612130" cy="3081655"/>
+            <wp:effectExtent l="0" t="0" r="7620" b="4445"/>
+            <wp:docPr id="13" name="Picture 13"/>
             <wp:cNvGraphicFramePr>
               <a:graphicFrameLocks xmlns:a="http://schemas.openxmlformats.org/drawingml/2006/main" noChangeAspect="1"/>
             </wp:cNvGraphicFramePr>
@@ -2052,11 +2007,17 @@
               <a:graphicData uri="http://schemas.openxmlformats.org/drawingml/2006/picture">
                 <pic:pic xmlns:pic="http://schemas.openxmlformats.org/drawingml/2006/picture">
                   <pic:nvPicPr>
-                    <pic:cNvPr id="0" name=""/>
+                    <pic:cNvPr id="0" name="DCH03.jpg"/>
                     <pic:cNvPicPr/>
                   </pic:nvPicPr>
                   <pic:blipFill>
-                    <a:blip r:embed="rId13"/>
+                    <a:blip r:embed="rId13">
+                      <a:extLst>
+                        <a:ext uri="{28A0092B-C50C-407E-A947-70E740481C1C}">
+                          <a14:useLocalDpi xmlns:a14="http://schemas.microsoft.com/office/drawing/2010/main" val="0"/>
+                        </a:ext>
+                      </a:extLst>
+                    </a:blip>
                     <a:stretch>
                       <a:fillRect/>
                     </a:stretch>
@@ -2064,7 +2025,7 @@
                   <pic:spPr>
                     <a:xfrm>
                       <a:off x="0" y="0"/>
-                      <a:ext cx="5612130" cy="3852545"/>
+                      <a:ext cx="5612130" cy="3081655"/>
                     </a:xfrm>
                     <a:prstGeom prst="rect">
                       <a:avLst/>
@@ -2172,7 +2133,6 @@
         <w:rPr>
           <w:lang w:eastAsia="ko-KR"/>
         </w:rPr>
-        <w:lastRenderedPageBreak/>
         <w:t>Instalación (deploy)</w:t>
       </w:r>
       <w:bookmarkEnd w:id="16"/>
@@ -2202,6 +2162,7 @@
         <w:rPr>
           <w:lang w:eastAsia="ko-KR"/>
         </w:rPr>
+        <w:lastRenderedPageBreak/>
         <w:t>Requisitos</w:t>
       </w:r>
       <w:bookmarkEnd w:id="17"/>
@@ -2939,7 +2900,6 @@
           <w:u w:val="single"/>
           <w:lang w:eastAsia="ko-KR"/>
         </w:rPr>
-        <w:lastRenderedPageBreak/>
         <w:t>Nota</w:t>
       </w:r>
       <w:r>
@@ -3099,6 +3059,7 @@
         <w:rPr>
           <w:lang w:val="es-AR" w:eastAsia="ko-KR"/>
         </w:rPr>
+        <w:lastRenderedPageBreak/>
         <w:t xml:space="preserve">Crear el archivo </w:t>
       </w:r>
       <w:r>
@@ -3615,19 +3576,49 @@
               <w:rPr>
                 <w:lang w:eastAsia="ko-KR"/>
               </w:rPr>
-              <w:t>&lt;jms-queue name="</w:t>
-            </w:r>
+              <w:t>&lt;</w:t>
+            </w:r>
+            <w:proofErr w:type="spellStart"/>
             <w:r>
               <w:rPr>
                 <w:lang w:eastAsia="ko-KR"/>
               </w:rPr>
-              <w:t>nuevoArticulo</w:t>
-            </w:r>
+              <w:t>jms-queue</w:t>
+            </w:r>
+            <w:proofErr w:type="spellEnd"/>
             <w:r>
               <w:rPr>
                 <w:lang w:eastAsia="ko-KR"/>
               </w:rPr>
-              <w:t>Queue"&gt;</w:t>
+              <w:t xml:space="preserve"> </w:t>
+            </w:r>
+            <w:proofErr w:type="spellStart"/>
+            <w:r>
+              <w:rPr>
+                <w:lang w:eastAsia="ko-KR"/>
+              </w:rPr>
+              <w:t>name</w:t>
+            </w:r>
+            <w:proofErr w:type="spellEnd"/>
+            <w:r>
+              <w:rPr>
+                <w:lang w:eastAsia="ko-KR"/>
+              </w:rPr>
+              <w:t>="</w:t>
+            </w:r>
+            <w:proofErr w:type="spellStart"/>
+            <w:r>
+              <w:rPr>
+                <w:lang w:eastAsia="ko-KR"/>
+              </w:rPr>
+              <w:t>recepcionDepositoArticulos</w:t>
+            </w:r>
+            <w:proofErr w:type="spellEnd"/>
+            <w:r>
+              <w:rPr>
+                <w:lang w:eastAsia="ko-KR"/>
+              </w:rPr>
+              <w:t>"&gt;</w:t>
             </w:r>
           </w:p>
           <w:p>
@@ -3641,14 +3632,58 @@
               <w:rPr>
                 <w:lang w:eastAsia="ko-KR"/>
               </w:rPr>
-              <w:t>&lt;entry name="queue/</w:t>
-            </w:r>
+              <w:t>&lt;</w:t>
+            </w:r>
+            <w:proofErr w:type="spellStart"/>
             <w:r>
               <w:rPr>
                 <w:lang w:eastAsia="ko-KR"/>
               </w:rPr>
-              <w:t>nuevoArticulo</w:t>
-            </w:r>
+              <w:t>entry</w:t>
+            </w:r>
+            <w:proofErr w:type="spellEnd"/>
+            <w:r>
+              <w:rPr>
+                <w:lang w:eastAsia="ko-KR"/>
+              </w:rPr>
+              <w:t xml:space="preserve"> </w:t>
+            </w:r>
+            <w:proofErr w:type="spellStart"/>
+            <w:r>
+              <w:rPr>
+                <w:lang w:eastAsia="ko-KR"/>
+              </w:rPr>
+              <w:t>name</w:t>
+            </w:r>
+            <w:proofErr w:type="spellEnd"/>
+            <w:r>
+              <w:rPr>
+                <w:lang w:eastAsia="ko-KR"/>
+              </w:rPr>
+              <w:t>="</w:t>
+            </w:r>
+            <w:proofErr w:type="spellStart"/>
+            <w:r>
+              <w:rPr>
+                <w:lang w:eastAsia="ko-KR"/>
+              </w:rPr>
+              <w:t>queue</w:t>
+            </w:r>
+            <w:proofErr w:type="spellEnd"/>
+            <w:r>
+              <w:rPr>
+                <w:lang w:eastAsia="ko-KR"/>
+              </w:rPr>
+              <w:t>/</w:t>
+            </w:r>
+            <w:proofErr w:type="spellStart"/>
+            <w:r>
+              <w:rPr>
+                <w:lang w:eastAsia="ko-KR"/>
+              </w:rPr>
+              <w:t>recepcionDepositoArticulos</w:t>
+            </w:r>
+            <w:proofErr w:type="spellEnd"/>
             <w:r>
               <w:rPr>
                 <w:lang w:eastAsia="ko-KR"/>
@@ -3709,18 +3744,12 @@
               </w:rPr>
               <w:t>/queue/</w:t>
             </w:r>
-            <w:r>
-              <w:rPr>
-                <w:lang w:val="en-US" w:eastAsia="ko-KR"/>
-              </w:rPr>
-              <w:t xml:space="preserve"> </w:t>
-            </w:r>
             <w:proofErr w:type="spellStart"/>
             <w:r>
               <w:rPr>
                 <w:lang w:val="en-US" w:eastAsia="ko-KR"/>
               </w:rPr>
-              <w:t>nuevoArticulo</w:t>
+              <w:t>recepcionDepositoArticulos</w:t>
             </w:r>
             <w:proofErr w:type="spellEnd"/>
             <w:r>
@@ -4046,6 +4075,7 @@
         <w:rPr>
           <w:lang w:val="es-AR" w:eastAsia="ko-KR"/>
         </w:rPr>
+        <w:lastRenderedPageBreak/>
         <w:t xml:space="preserve">Desde </w:t>
       </w:r>
       <w:r>
@@ -8263,7 +8293,7 @@
 </file>
 
 <file path=customXml/itemProps1.xml><?xml version="1.0" encoding="utf-8"?>
-<ds:datastoreItem xmlns:ds="http://schemas.openxmlformats.org/officeDocument/2006/customXml" ds:itemID="{246A55B6-A93D-4C22-8891-141E6CDAAF86}">
+<ds:datastoreItem xmlns:ds="http://schemas.openxmlformats.org/officeDocument/2006/customXml" ds:itemID="{4556F296-F9C5-442E-AC15-03E576BA0E15}">
   <ds:schemaRefs>
     <ds:schemaRef ds:uri="http://schemas.openxmlformats.org/officeDocument/2006/bibliography"/>
   </ds:schemaRefs>

</xml_diff>